<commit_message>
Updated design documents & updated head section of index.html
</commit_message>
<xml_diff>
--- a/Documentation/BlueSpringsHotel_DesignMeeting.docx
+++ b/Documentation/BlueSpringsHotel_DesignMeeting.docx
@@ -126,6 +126,12 @@
                   </w:rPr>
                   <w:t>Date:</w:t>
                 </w:r>
+                <w:r>
+                  <w:rPr>
+                    <w:color w:val="auto"/>
+                  </w:rPr>
+                  <w:t xml:space="preserve"> 14/05/2025</w:t>
+                </w:r>
               </w:sdtContent>
             </w:sdt>
           </w:p>
@@ -189,6 +195,24 @@
                     <w:color w:val="auto"/>
                   </w:rPr>
                   <w:t>Time:</w:t>
+                </w:r>
+                <w:r>
+                  <w:rPr>
+                    <w:color w:val="auto"/>
+                  </w:rPr>
+                  <w:t xml:space="preserve"> 1</w:t>
+                </w:r>
+                <w:r>
+                  <w:rPr>
+                    <w:color w:val="auto"/>
+                  </w:rPr>
+                  <w:t>1:14</w:t>
+                </w:r>
+                <w:r>
+                  <w:rPr>
+                    <w:color w:val="auto"/>
+                  </w:rPr>
+                  <w:t xml:space="preserve"> AM</w:t>
                 </w:r>
               </w:sdtContent>
             </w:sdt>
@@ -310,6 +334,9 @@
       <w:r>
         <w:t xml:space="preserve"> </w:t>
       </w:r>
+      <w:r>
+        <w:t>Include client in each iteration</w:t>
+      </w:r>
     </w:p>
     <w:p>
       <w:pPr>
@@ -322,6 +349,9 @@
       <w:r>
         <w:t xml:space="preserve"> </w:t>
       </w:r>
+      <w:r>
+        <w:t>Don’t teach your client as it leads to scope creep</w:t>
+      </w:r>
     </w:p>
     <w:p>
       <w:pPr>
@@ -333,6 +363,9 @@
       </w:pPr>
       <w:r>
         <w:t xml:space="preserve"> </w:t>
+      </w:r>
+      <w:r>
+        <w:t>Use contrast for buttons instead of different colours for colour-blind accessibility</w:t>
       </w:r>
     </w:p>
     <w:p>
@@ -363,9 +396,9 @@
         <w:tblLook w:val="0620" w:firstRow="1" w:lastRow="0" w:firstColumn="0" w:lastColumn="0" w:noHBand="1" w:noVBand="1"/>
       </w:tblPr>
       <w:tblGrid>
-        <w:gridCol w:w="2050"/>
+        <w:gridCol w:w="2049"/>
         <w:gridCol w:w="2625"/>
-        <w:gridCol w:w="1724"/>
+        <w:gridCol w:w="1725"/>
         <w:gridCol w:w="2951"/>
       </w:tblGrid>
       <w:tr>
@@ -544,7 +577,7 @@
               <w:spacing w:after="120"/>
             </w:pPr>
             <w:r>
-              <w:t>[Action item]</w:t>
+              <w:t>Include colour pallet</w:t>
             </w:r>
           </w:p>
         </w:tc>
@@ -558,7 +591,7 @@
               <w:spacing w:after="120"/>
             </w:pPr>
             <w:r>
-              <w:t>[Name(s)]</w:t>
+              <w:t>Robert</w:t>
             </w:r>
           </w:p>
         </w:tc>
@@ -572,7 +605,7 @@
               <w:spacing w:after="120"/>
             </w:pPr>
             <w:r>
-              <w:t>[Date]</w:t>
+              <w:t>21/05/2025</w:t>
             </w:r>
           </w:p>
         </w:tc>
@@ -586,7 +619,7 @@
               <w:spacing w:after="120"/>
             </w:pPr>
             <w:r>
-              <w:t>[Status, such as In Progress or Complete]</w:t>
+              <w:t>Complete</w:t>
             </w:r>
           </w:p>
         </w:tc>
@@ -711,9 +744,6 @@
       <w:pStyle w:val="Header"/>
     </w:pPr>
     <w:r>
-      <w:rPr>
-        <w:noProof/>
-      </w:rPr>
       <mc:AlternateContent>
         <mc:Choice Requires="wpg">
           <w:drawing>
@@ -1644,7 +1674,7 @@
       <w:rFonts w:ascii="Franklin Gothic Book" w:eastAsiaTheme="minorHAnsi" w:hAnsi="Franklin Gothic Book"/>
       <w:sz w:val="24"/>
       <w:szCs w:val="20"/>
-      <w:lang w:val="en-US" w:eastAsia="ja-JP" w:bidi="ar-SA"/>
+      <w:lang w:eastAsia="ja-JP" w:bidi="ar-SA"/>
     </w:rPr>
   </w:style>
   <w:style w:type="paragraph" w:styleId="Heading1">

</xml_diff>